<commit_message>
Fixed image in lab 6
</commit_message>
<xml_diff>
--- a/Labs/Source/Lab 6 - Unsupervised Learning.docx
+++ b/Labs/Source/Lab 6 - Unsupervised Learning.docx
@@ -8191,14 +8191,7 @@
           <w:rStyle w:val="normaltextrun"/>
           <w:rFonts w:cs="Segoe UI"/>
         </w:rPr>
-        <w:t xml:space="preserve"> </w:t>
-      </w:r>
-      <w:r>
-        <w:rPr>
-          <w:rStyle w:val="normaltextrun"/>
-          <w:rFonts w:cs="Segoe UI"/>
-        </w:rPr>
-        <w:t xml:space="preserve">module </w:t>
+        <w:t xml:space="preserve"> module </w:t>
       </w:r>
       <w:r>
         <w:rPr>
@@ -11548,10 +11541,10 @@
         </w:rPr>
         <w:lastRenderedPageBreak/>
         <w:drawing>
-          <wp:inline distT="0" distB="0" distL="0" distR="0" wp14:anchorId="41D43507" wp14:editId="3EB65088">
-            <wp:extent cx="5002040" cy="3400425"/>
-            <wp:effectExtent l="0" t="0" r="8255" b="0"/>
-            <wp:docPr id="13" name="Picture 13"/>
+          <wp:inline distT="0" distB="0" distL="0" distR="0" wp14:anchorId="5D6C6717" wp14:editId="381DD705">
+            <wp:extent cx="4850202" cy="3295650"/>
+            <wp:effectExtent l="0" t="0" r="7620" b="0"/>
+            <wp:docPr id="10" name="Picture 10"/>
             <wp:cNvGraphicFramePr>
               <a:graphicFrameLocks xmlns:a="http://schemas.openxmlformats.org/drawingml/2006/main" noChangeAspect="1"/>
             </wp:cNvGraphicFramePr>
@@ -11559,23 +11552,36 @@
               <a:graphicData uri="http://schemas.openxmlformats.org/drawingml/2006/picture">
                 <pic:pic xmlns:pic="http://schemas.openxmlformats.org/drawingml/2006/picture">
                   <pic:nvPicPr>
-                    <pic:cNvPr id="1" name=""/>
-                    <pic:cNvPicPr/>
+                    <pic:cNvPr id="0" name="Picture 1"/>
+                    <pic:cNvPicPr>
+                      <a:picLocks noChangeAspect="1" noChangeArrowheads="1"/>
+                    </pic:cNvPicPr>
                   </pic:nvPicPr>
                   <pic:blipFill>
-                    <a:blip r:embed="rId31"/>
+                    <a:blip r:embed="rId31" cstate="print">
+                      <a:extLst>
+                        <a:ext uri="{28A0092B-C50C-407E-A947-70E740481C1C}">
+                          <a14:useLocalDpi xmlns:a14="http://schemas.microsoft.com/office/drawing/2010/main" val="0"/>
+                        </a:ext>
+                      </a:extLst>
+                    </a:blip>
+                    <a:srcRect/>
                     <a:stretch>
                       <a:fillRect/>
                     </a:stretch>
                   </pic:blipFill>
-                  <pic:spPr>
+                  <pic:spPr bwMode="auto">
                     <a:xfrm>
                       <a:off x="0" y="0"/>
-                      <a:ext cx="5009003" cy="3405159"/>
+                      <a:ext cx="4854004" cy="3298233"/>
                     </a:xfrm>
                     <a:prstGeom prst="rect">
                       <a:avLst/>
                     </a:prstGeom>
+                    <a:noFill/>
+                    <a:ln>
+                      <a:noFill/>
+                    </a:ln>
                   </pic:spPr>
                 </pic:pic>
               </a:graphicData>
@@ -11651,6 +11657,8 @@
         </w:rPr>
         <w:t>SELECT r1.[Movie Name], r2.[Movie Name], r3.[Movie Name]</w:t>
       </w:r>
+      <w:bookmarkStart w:id="0" w:name="_GoBack"/>
+      <w:bookmarkEnd w:id="0"/>
     </w:p>
     <w:p>
       <w:pPr>
@@ -11700,16 +11708,7 @@
           <w:rFonts w:ascii="Courier New" w:hAnsi="Courier New" w:cs="Courier New"/>
           <w:sz w:val="20"/>
         </w:rPr>
-        <w:t>JOIN t2 AS r2 ON t1.[Item 2] = r2.[Mov</w:t>
-      </w:r>
-      <w:bookmarkStart w:id="0" w:name="_GoBack"/>
-      <w:bookmarkEnd w:id="0"/>
-      <w:r>
-        <w:rPr>
-          <w:rFonts w:ascii="Courier New" w:hAnsi="Courier New" w:cs="Courier New"/>
-          <w:sz w:val="20"/>
-        </w:rPr>
-        <w:t>ie ID]</w:t>
+        <w:t>JOIN t2 AS r2 ON t1.[Item 2] = r2.[Movie ID]</w:t>
       </w:r>
     </w:p>
     <w:p>
@@ -16439,15 +16438,6 @@
 </file>
 
 <file path=customXml/item1.xml><?xml version="1.0" encoding="utf-8"?>
-<?mso-contentType ?>
-<FormTemplates xmlns="http://schemas.microsoft.com/sharepoint/v3/contenttype/forms">
-  <Display>DocumentLibraryForm</Display>
-  <Edit>DocumentLibraryForm</Edit>
-  <New>DocumentLibraryForm</New>
-</FormTemplates>
-</file>
-
-<file path=customXml/item2.xml><?xml version="1.0" encoding="utf-8"?>
 <ct:contentTypeSchema xmlns:ct="http://schemas.microsoft.com/office/2006/metadata/contentType" xmlns:ma="http://schemas.microsoft.com/office/2006/metadata/properties/metaAttributes" ct:_="" ma:_="" ma:contentTypeName="Document" ma:contentTypeID="0x010100391E57C78B9F604FB8BAD296D1460E2A" ma:contentTypeVersion="1" ma:contentTypeDescription="Create a new document." ma:contentTypeScope="" ma:versionID="fb382fe2362acd2155f454904f478e4d">
   <xsd:schema xmlns:xsd="http://www.w3.org/2001/XMLSchema" xmlns:xs="http://www.w3.org/2001/XMLSchema" xmlns:p="http://schemas.microsoft.com/office/2006/metadata/properties" xmlns:ns3="636b0322-90fb-440c-9cbc-22749e7231e9" targetNamespace="http://schemas.microsoft.com/office/2006/metadata/properties" ma:root="true" ma:fieldsID="b9887c63ce4710c1aeb75a5f03aecb69" ns3:_="">
     <xsd:import namespace="636b0322-90fb-440c-9cbc-22749e7231e9"/>
@@ -16587,6 +16577,15 @@
 </ct:contentTypeSchema>
 </file>
 
+<file path=customXml/item2.xml><?xml version="1.0" encoding="utf-8"?>
+<?mso-contentType ?>
+<FormTemplates xmlns="http://schemas.microsoft.com/sharepoint/v3/contenttype/forms">
+  <Display>DocumentLibraryForm</Display>
+  <Edit>DocumentLibraryForm</Edit>
+  <New>DocumentLibraryForm</New>
+</FormTemplates>
+</file>
+
 <file path=customXml/item3.xml><?xml version="1.0" encoding="utf-8"?>
 <p:properties xmlns:p="http://schemas.microsoft.com/office/2006/metadata/properties" xmlns:xsi="http://www.w3.org/2001/XMLSchema-instance" xmlns:pc="http://schemas.microsoft.com/office/infopath/2007/PartnerControls">
   <documentManagement>
@@ -16606,14 +16605,6 @@
 </file>
 
 <file path=customXml/itemProps1.xml><?xml version="1.0" encoding="utf-8"?>
-<ds:datastoreItem xmlns:ds="http://schemas.openxmlformats.org/officeDocument/2006/customXml" ds:itemID="{C4CFD253-4EFA-404C-8C1C-65E19D3D22E9}">
-  <ds:schemaRefs>
-    <ds:schemaRef ds:uri="http://schemas.microsoft.com/sharepoint/v3/contenttype/forms"/>
-  </ds:schemaRefs>
-</ds:datastoreItem>
-</file>
-
-<file path=customXml/itemProps2.xml><?xml version="1.0" encoding="utf-8"?>
 <ds:datastoreItem xmlns:ds="http://schemas.openxmlformats.org/officeDocument/2006/customXml" ds:itemID="{628304F4-7E48-4A03-A994-327B516D3993}">
   <ds:schemaRefs>
     <ds:schemaRef ds:uri="http://schemas.microsoft.com/office/2006/metadata/contentType"/>
@@ -16631,6 +16622,14 @@
 </ds:datastoreItem>
 </file>
 
+<file path=customXml/itemProps2.xml><?xml version="1.0" encoding="utf-8"?>
+<ds:datastoreItem xmlns:ds="http://schemas.openxmlformats.org/officeDocument/2006/customXml" ds:itemID="{C4CFD253-4EFA-404C-8C1C-65E19D3D22E9}">
+  <ds:schemaRefs>
+    <ds:schemaRef ds:uri="http://schemas.microsoft.com/sharepoint/v3/contenttype/forms"/>
+  </ds:schemaRefs>
+</ds:datastoreItem>
+</file>
+
 <file path=customXml/itemProps3.xml><?xml version="1.0" encoding="utf-8"?>
 <ds:datastoreItem xmlns:ds="http://schemas.openxmlformats.org/officeDocument/2006/customXml" ds:itemID="{531F6DDD-182A-4D16-9226-8550A4C0EFF3}">
   <ds:schemaRefs>
@@ -16642,7 +16641,7 @@
 </file>
 
 <file path=customXml/itemProps4.xml><?xml version="1.0" encoding="utf-8"?>
-<ds:datastoreItem xmlns:ds="http://schemas.openxmlformats.org/officeDocument/2006/customXml" ds:itemID="{DA1DF26E-FE0A-4D1E-8764-1E1EC2B174AE}">
+<ds:datastoreItem xmlns:ds="http://schemas.openxmlformats.org/officeDocument/2006/customXml" ds:itemID="{94138ACF-6B85-48E9-8EC9-57C5FEE96D29}">
   <ds:schemaRefs>
     <ds:schemaRef ds:uri="http://schemas.openxmlformats.org/officeDocument/2006/bibliography"/>
   </ds:schemaRefs>

</xml_diff>